<commit_message>
[Add] step8.taks2: DJI Phantom 4 flight in the context of Russian laws.
Legal component of drone flights in Russia. Laws, GEO zones, resolutions.
</commit_message>
<xml_diff>
--- a/Reports/Report(24.04.2018)/Петров.Отчет.№4_(24.04.2018).docx
+++ b/Reports/Report(24.04.2018)/Петров.Отчет.№4_(24.04.2018).docx
@@ -2046,8 +2046,10 @@
         <w:rPr>
           <w:highlight w:val="white"/>
         </w:rPr>
-        <w:t>1</w:t>
-      </w:r>
+        <w:t>2</w:t>
+      </w:r>
+      <w:bookmarkStart w:id="1" w:name="_GoBack"/>
+      <w:bookmarkEnd w:id="1"/>
     </w:p>
     <w:p>
       <w:pPr>
@@ -2080,9 +2082,8 @@
       <w:r>
         <w:rPr>
           <w:highlight w:val="white"/>
-          <w:lang w:val="en-US"/>
-        </w:rPr>
-        <w:t>9</w:t>
+        </w:rPr>
+        <w:t>10,5</w:t>
       </w:r>
       <w:r>
         <w:rPr>
@@ -2214,8 +2215,6 @@
         </w:rPr>
         <w:t xml:space="preserve">,5 </w:t>
       </w:r>
-      <w:bookmarkStart w:id="1" w:name="_GoBack"/>
-      <w:bookmarkEnd w:id="1"/>
       <w:r>
         <w:rPr>
           <w:highlight w:val="white"/>
@@ -2286,6 +2285,89 @@
           <w:lang w:val="en-US"/>
         </w:rPr>
         <w:t>Manual</w:t>
+      </w:r>
+    </w:p>
+    <w:p>
+      <w:pPr>
+        <w:pStyle w:val="a6"/>
+        <w:numPr>
+          <w:ilvl w:val="0"/>
+          <w:numId w:val="13"/>
+        </w:numPr>
+        <w:ind w:right="548"/>
+        <w:rPr>
+          <w:highlight w:val="white"/>
+        </w:rPr>
+      </w:pPr>
+    </w:p>
+    <w:p>
+      <w:pPr>
+        <w:pStyle w:val="a6"/>
+        <w:numPr>
+          <w:ilvl w:val="1"/>
+          <w:numId w:val="13"/>
+        </w:numPr>
+        <w:ind w:right="548"/>
+        <w:rPr>
+          <w:highlight w:val="white"/>
+        </w:rPr>
+      </w:pPr>
+      <w:r>
+        <w:rPr>
+          <w:highlight w:val="white"/>
+        </w:rPr>
+        <w:t>№3</w:t>
+      </w:r>
+    </w:p>
+    <w:p>
+      <w:pPr>
+        <w:pStyle w:val="a6"/>
+        <w:numPr>
+          <w:ilvl w:val="1"/>
+          <w:numId w:val="13"/>
+        </w:numPr>
+        <w:ind w:right="548"/>
+        <w:rPr>
+          <w:highlight w:val="white"/>
+        </w:rPr>
+      </w:pPr>
+      <w:r>
+        <w:rPr>
+          <w:highlight w:val="white"/>
+        </w:rPr>
+        <w:t>3 часа</w:t>
+      </w:r>
+    </w:p>
+    <w:p>
+      <w:pPr>
+        <w:pStyle w:val="a6"/>
+        <w:numPr>
+          <w:ilvl w:val="1"/>
+          <w:numId w:val="13"/>
+        </w:numPr>
+        <w:ind w:right="548"/>
+        <w:rPr>
+          <w:highlight w:val="white"/>
+        </w:rPr>
+      </w:pPr>
+      <w:r>
+        <w:rPr>
+          <w:highlight w:val="white"/>
+        </w:rPr>
+        <w:t>Результат</w:t>
+      </w:r>
+      <w:r>
+        <w:rPr>
+          <w:highlight w:val="white"/>
+          <w:lang w:val="en-US"/>
+        </w:rPr>
+        <w:t xml:space="preserve">: </w:t>
+      </w:r>
+      <w:r>
+        <w:rPr>
+          <w:highlight w:val="white"/>
+        </w:rPr>
+        <w:t>Квадрокоптер и закон</w:t>
       </w:r>
     </w:p>
     <w:p>
@@ -5831,7 +5913,7 @@
 </file>
 
 <file path=customXml/itemProps1.xml><?xml version="1.0" encoding="utf-8"?>
-<ds:datastoreItem xmlns:ds="http://schemas.openxmlformats.org/officeDocument/2006/customXml" ds:itemID="{968A8CF3-E14A-4C14-9A1F-1D9CB2108ED8}">
+<ds:datastoreItem xmlns:ds="http://schemas.openxmlformats.org/officeDocument/2006/customXml" ds:itemID="{536844AC-0391-4BA7-94EF-D479E92599C3}">
   <ds:schemaRefs>
     <ds:schemaRef ds:uri="http://schemas.openxmlformats.org/officeDocument/2006/bibliography"/>
   </ds:schemaRefs>

</xml_diff>